<commit_message>
Done with login Backend
setup the login controller and routing for backend
</commit_message>
<xml_diff>
--- a/documentation/server documentation/server documentation.docx
+++ b/documentation/server documentation/server documentation.docx
@@ -411,7 +411,25 @@
           <w:szCs w:val="40"/>
           <w:lang w:val="en-US"/>
         </w:rPr>
-        <w:t xml:space="preserve">Create a app in server.js and connect the database with </w:t>
+        <w:t xml:space="preserve">Create </w:t>
+      </w:r>
+      <w:proofErr w:type="gramStart"/>
+      <w:r>
+        <w:rPr>
+          <w:sz w:val="40"/>
+          <w:szCs w:val="40"/>
+          <w:lang w:val="en-US"/>
+        </w:rPr>
+        <w:t>a</w:t>
+      </w:r>
+      <w:proofErr w:type="gramEnd"/>
+      <w:r>
+        <w:rPr>
+          <w:sz w:val="40"/>
+          <w:szCs w:val="40"/>
+          <w:lang w:val="en-US"/>
+        </w:rPr>
+        <w:t xml:space="preserve"> app in server.js and connect the database with </w:t>
       </w:r>
       <w:proofErr w:type="spellStart"/>
       <w:r>
@@ -778,7 +796,27 @@
           <w:lang w:val="en-US"/>
         </w:rPr>
         <w:lastRenderedPageBreak/>
-        <w:t>logic for the each route we define)</w:t>
+        <w:t xml:space="preserve">logic for </w:t>
+      </w:r>
+      <w:proofErr w:type="gramStart"/>
+      <w:r>
+        <w:rPr>
+          <w:rFonts w:asciiTheme="majorHAnsi" w:hAnsiTheme="majorHAnsi"/>
+          <w:sz w:val="40"/>
+          <w:szCs w:val="40"/>
+          <w:lang w:val="en-US"/>
+        </w:rPr>
+        <w:t>the each</w:t>
+      </w:r>
+      <w:proofErr w:type="gramEnd"/>
+      <w:r>
+        <w:rPr>
+          <w:rFonts w:asciiTheme="majorHAnsi" w:hAnsiTheme="majorHAnsi"/>
+          <w:sz w:val="40"/>
+          <w:szCs w:val="40"/>
+          <w:lang w:val="en-US"/>
+        </w:rPr>
+        <w:t xml:space="preserve"> route we define)</w:t>
       </w:r>
       <w:r>
         <w:rPr>
@@ -892,7 +930,25 @@
           <w:sz w:val="40"/>
           <w:szCs w:val="40"/>
         </w:rPr>
-        <w:t xml:space="preserve"> file inside the models folder.</w:t>
+        <w:t xml:space="preserve"> file inside the </w:t>
+      </w:r>
+      <w:proofErr w:type="gramStart"/>
+      <w:r>
+        <w:rPr>
+          <w:rFonts w:asciiTheme="majorHAnsi" w:hAnsiTheme="majorHAnsi"/>
+          <w:sz w:val="40"/>
+          <w:szCs w:val="40"/>
+        </w:rPr>
+        <w:t>models</w:t>
+      </w:r>
+      <w:proofErr w:type="gramEnd"/>
+      <w:r>
+        <w:rPr>
+          <w:rFonts w:asciiTheme="majorHAnsi" w:hAnsiTheme="majorHAnsi"/>
+          <w:sz w:val="40"/>
+          <w:szCs w:val="40"/>
+        </w:rPr>
+        <w:t xml:space="preserve"> folder.</w:t>
       </w:r>
       <w:r>
         <w:rPr>
@@ -1506,50 +1562,427 @@
           <w:sz w:val="40"/>
           <w:szCs w:val="40"/>
         </w:rPr>
-        <w:t xml:space="preserve">Step 15: </w:t>
-      </w:r>
-      <w:r>
-        <w:rPr>
-          <w:rFonts w:asciiTheme="majorHAnsi" w:hAnsiTheme="majorHAnsi"/>
-          <w:sz w:val="40"/>
-          <w:szCs w:val="40"/>
-        </w:rPr>
-        <w:t>Configure the login Controller in user.controller.js</w:t>
-      </w:r>
-    </w:p>
-    <w:p>
-      <w:pPr>
-        <w:rPr>
-          <w:rFonts w:asciiTheme="majorHAnsi" w:hAnsiTheme="majorHAnsi"/>
-          <w:sz w:val="40"/>
-          <w:szCs w:val="40"/>
-        </w:rPr>
-      </w:pPr>
-      <w:proofErr w:type="spellStart"/>
-      <w:r>
-        <w:rPr>
-          <w:rFonts w:asciiTheme="majorHAnsi" w:hAnsiTheme="majorHAnsi"/>
-          <w:sz w:val="40"/>
-          <w:szCs w:val="40"/>
-        </w:rPr>
-        <w:t>Destrucuture</w:t>
-      </w:r>
-      <w:proofErr w:type="spellEnd"/>
-      <w:r>
-        <w:rPr>
-          <w:rFonts w:asciiTheme="majorHAnsi" w:hAnsiTheme="majorHAnsi"/>
-          <w:sz w:val="40"/>
-          <w:szCs w:val="40"/>
-        </w:rPr>
-        <w:t xml:space="preserve"> the email and password form req.body, </w:t>
-      </w:r>
-      <w:r>
-        <w:rPr>
-          <w:rFonts w:asciiTheme="majorHAnsi" w:hAnsiTheme="majorHAnsi"/>
-          <w:sz w:val="40"/>
-          <w:szCs w:val="40"/>
-        </w:rPr>
-        <w:t xml:space="preserve">then check if user already exist </w:t>
+        <w:t>Step-15:</w:t>
+      </w:r>
+      <w:r>
+        <w:rPr>
+          <w:rFonts w:asciiTheme="majorHAnsi" w:hAnsiTheme="majorHAnsi"/>
+          <w:sz w:val="40"/>
+          <w:szCs w:val="40"/>
+        </w:rPr>
+        <w:t xml:space="preserve"> Create a loginUser function in the userController.js and configure it with login logic and cookie setup</w:t>
+      </w:r>
+    </w:p>
+    <w:p>
+      <w:pPr>
+        <w:rPr>
+          <w:rFonts w:asciiTheme="majorHAnsi" w:hAnsiTheme="majorHAnsi"/>
+          <w:sz w:val="40"/>
+          <w:szCs w:val="40"/>
+        </w:rPr>
+      </w:pPr>
+      <w:r>
+        <w:rPr>
+          <w:rFonts w:asciiTheme="majorHAnsi" w:hAnsiTheme="majorHAnsi"/>
+          <w:b/>
+          <w:bCs/>
+          <w:sz w:val="40"/>
+          <w:szCs w:val="40"/>
+        </w:rPr>
+        <w:t>Step 1</w:t>
+      </w:r>
+      <w:r>
+        <w:rPr>
+          <w:rFonts w:asciiTheme="majorHAnsi" w:hAnsiTheme="majorHAnsi"/>
+          <w:b/>
+          <w:bCs/>
+          <w:sz w:val="40"/>
+          <w:szCs w:val="40"/>
+        </w:rPr>
+        <w:t>6</w:t>
+      </w:r>
+      <w:r>
+        <w:rPr>
+          <w:rFonts w:asciiTheme="majorHAnsi" w:hAnsiTheme="majorHAnsi"/>
+          <w:b/>
+          <w:bCs/>
+          <w:sz w:val="40"/>
+          <w:szCs w:val="40"/>
+        </w:rPr>
+        <w:t xml:space="preserve">: </w:t>
+      </w:r>
+      <w:r>
+        <w:rPr>
+          <w:rFonts w:asciiTheme="majorHAnsi" w:hAnsiTheme="majorHAnsi"/>
+          <w:sz w:val="40"/>
+          <w:szCs w:val="40"/>
+        </w:rPr>
+        <w:t>Get credentials and check user</w:t>
+      </w:r>
+      <w:r>
+        <w:rPr>
+          <w:rFonts w:asciiTheme="majorHAnsi" w:hAnsiTheme="majorHAnsi"/>
+          <w:sz w:val="40"/>
+          <w:szCs w:val="40"/>
+        </w:rPr>
+        <w:br/>
+        <w:t xml:space="preserve">Extract email and password from </w:t>
+      </w:r>
+      <w:r>
+        <w:rPr>
+          <w:rFonts w:ascii="Bahnschrift" w:hAnsi="Bahnschrift"/>
+          <w:sz w:val="40"/>
+          <w:szCs w:val="40"/>
+        </w:rPr>
+        <w:t>req.body</w:t>
+      </w:r>
+      <w:r>
+        <w:rPr>
+          <w:rFonts w:asciiTheme="majorHAnsi" w:hAnsiTheme="majorHAnsi"/>
+          <w:sz w:val="40"/>
+          <w:szCs w:val="40"/>
+        </w:rPr>
+        <w:t>. Then, search the database for a user with the matching email. If the user is not found, return a response with an error message like "User not found"</w:t>
+      </w:r>
+    </w:p>
+    <w:p>
+      <w:pPr>
+        <w:rPr>
+          <w:rFonts w:asciiTheme="majorHAnsi" w:hAnsiTheme="majorHAnsi"/>
+          <w:sz w:val="40"/>
+          <w:szCs w:val="40"/>
+        </w:rPr>
+      </w:pPr>
+      <w:r>
+        <w:rPr>
+          <w:rFonts w:asciiTheme="majorHAnsi" w:hAnsiTheme="majorHAnsi"/>
+          <w:b/>
+          <w:bCs/>
+          <w:sz w:val="40"/>
+          <w:szCs w:val="40"/>
+        </w:rPr>
+        <w:t>Step 1</w:t>
+      </w:r>
+      <w:r>
+        <w:rPr>
+          <w:rFonts w:asciiTheme="majorHAnsi" w:hAnsiTheme="majorHAnsi"/>
+          <w:b/>
+          <w:bCs/>
+          <w:sz w:val="40"/>
+          <w:szCs w:val="40"/>
+        </w:rPr>
+        <w:t>7</w:t>
+      </w:r>
+      <w:r>
+        <w:rPr>
+          <w:rFonts w:asciiTheme="majorHAnsi" w:hAnsiTheme="majorHAnsi"/>
+          <w:b/>
+          <w:bCs/>
+          <w:sz w:val="40"/>
+          <w:szCs w:val="40"/>
+        </w:rPr>
+        <w:t>:</w:t>
+      </w:r>
+      <w:r>
+        <w:rPr>
+          <w:rFonts w:asciiTheme="majorHAnsi" w:hAnsiTheme="majorHAnsi"/>
+          <w:sz w:val="40"/>
+          <w:szCs w:val="40"/>
+        </w:rPr>
+        <w:t xml:space="preserve"> Validate password and set token</w:t>
+      </w:r>
+      <w:r>
+        <w:rPr>
+          <w:rFonts w:asciiTheme="majorHAnsi" w:hAnsiTheme="majorHAnsi"/>
+          <w:sz w:val="40"/>
+          <w:szCs w:val="40"/>
+        </w:rPr>
+        <w:br/>
+        <w:t xml:space="preserve">Use </w:t>
+      </w:r>
+      <w:r>
+        <w:rPr>
+          <w:rFonts w:ascii="Bahnschrift" w:hAnsi="Bahnschrift"/>
+          <w:sz w:val="40"/>
+          <w:szCs w:val="40"/>
+        </w:rPr>
+        <w:t>bcrypt.compare()</w:t>
+      </w:r>
+      <w:r>
+        <w:rPr>
+          <w:rFonts w:asciiTheme="majorHAnsi" w:hAnsiTheme="majorHAnsi"/>
+          <w:sz w:val="40"/>
+          <w:szCs w:val="40"/>
+        </w:rPr>
+        <w:t xml:space="preserve"> to check if the entered password matches the stored hashed password. If the password is correct, generate a JWT token using </w:t>
+      </w:r>
+      <w:r>
+        <w:rPr>
+          <w:rFonts w:ascii="Bahnschrift" w:hAnsi="Bahnschrift"/>
+          <w:sz w:val="40"/>
+          <w:szCs w:val="40"/>
+        </w:rPr>
+        <w:t>jsonwebtoken</w:t>
+      </w:r>
+      <w:r>
+        <w:rPr>
+          <w:rFonts w:asciiTheme="majorHAnsi" w:hAnsiTheme="majorHAnsi"/>
+          <w:sz w:val="40"/>
+          <w:szCs w:val="40"/>
+        </w:rPr>
+        <w:t xml:space="preserve">, store it in an HTTP-only cookie using </w:t>
+      </w:r>
+      <w:r>
+        <w:rPr>
+          <w:rFonts w:ascii="Bahnschrift" w:hAnsi="Bahnschrift"/>
+          <w:sz w:val="40"/>
+          <w:szCs w:val="40"/>
+        </w:rPr>
+        <w:t>res.cookie()</w:t>
+      </w:r>
+      <w:r>
+        <w:rPr>
+          <w:rFonts w:asciiTheme="majorHAnsi" w:hAnsiTheme="majorHAnsi"/>
+          <w:sz w:val="40"/>
+          <w:szCs w:val="40"/>
+        </w:rPr>
+        <w:t>, and return a success response</w:t>
+      </w:r>
+    </w:p>
+    <w:p>
+      <w:pPr>
+        <w:rPr>
+          <w:rFonts w:asciiTheme="majorHAnsi" w:hAnsiTheme="majorHAnsi"/>
+          <w:sz w:val="40"/>
+          <w:szCs w:val="40"/>
+        </w:rPr>
+      </w:pPr>
+      <w:r>
+        <w:rPr>
+          <w:rFonts w:asciiTheme="majorHAnsi" w:hAnsiTheme="majorHAnsi"/>
+          <w:b/>
+          <w:bCs/>
+          <w:sz w:val="40"/>
+          <w:szCs w:val="40"/>
+        </w:rPr>
+        <w:t xml:space="preserve">Step 18: </w:t>
+      </w:r>
+      <w:r>
+        <w:rPr>
+          <w:rFonts w:asciiTheme="majorHAnsi" w:hAnsiTheme="majorHAnsi"/>
+          <w:sz w:val="40"/>
+          <w:szCs w:val="40"/>
+        </w:rPr>
+        <w:t xml:space="preserve">Export the loginUser function from </w:t>
+      </w:r>
+      <w:r>
+        <w:rPr>
+          <w:rFonts w:ascii="Bahnschrift" w:hAnsi="Bahnschrift"/>
+          <w:sz w:val="40"/>
+          <w:szCs w:val="40"/>
+        </w:rPr>
+        <w:t>userController.js</w:t>
+      </w:r>
+      <w:r>
+        <w:rPr>
+          <w:rFonts w:asciiTheme="majorHAnsi" w:hAnsiTheme="majorHAnsi"/>
+          <w:sz w:val="40"/>
+          <w:szCs w:val="40"/>
+        </w:rPr>
+        <w:br/>
+        <w:t xml:space="preserve">After defining the </w:t>
+      </w:r>
+      <w:r>
+        <w:rPr>
+          <w:rFonts w:ascii="Bahnschrift" w:hAnsi="Bahnschrift"/>
+          <w:sz w:val="40"/>
+          <w:szCs w:val="40"/>
+        </w:rPr>
+        <w:t>loginUser</w:t>
+      </w:r>
+      <w:r>
+        <w:rPr>
+          <w:rFonts w:asciiTheme="majorHAnsi" w:hAnsiTheme="majorHAnsi"/>
+          <w:sz w:val="40"/>
+          <w:szCs w:val="40"/>
+        </w:rPr>
+        <w:t xml:space="preserve"> function, export it using </w:t>
+      </w:r>
+      <w:r>
+        <w:rPr>
+          <w:rFonts w:ascii="Bahnschrift" w:hAnsi="Bahnschrift"/>
+          <w:sz w:val="40"/>
+          <w:szCs w:val="40"/>
+        </w:rPr>
+        <w:t>module.exports</w:t>
+      </w:r>
+      <w:r>
+        <w:rPr>
+          <w:rFonts w:asciiTheme="majorHAnsi" w:hAnsiTheme="majorHAnsi"/>
+          <w:sz w:val="40"/>
+          <w:szCs w:val="40"/>
+        </w:rPr>
+        <w:t xml:space="preserve"> so it can be used in other files like route handlers</w:t>
+      </w:r>
+    </w:p>
+    <w:p>
+      <w:pPr>
+        <w:rPr>
+          <w:rFonts w:asciiTheme="majorHAnsi" w:hAnsiTheme="majorHAnsi"/>
+          <w:sz w:val="40"/>
+          <w:szCs w:val="40"/>
+        </w:rPr>
+      </w:pPr>
+      <w:r>
+        <w:rPr>
+          <w:rFonts w:asciiTheme="majorHAnsi" w:hAnsiTheme="majorHAnsi"/>
+          <w:b/>
+          <w:bCs/>
+          <w:sz w:val="40"/>
+          <w:szCs w:val="40"/>
+        </w:rPr>
+        <w:t xml:space="preserve">Step 19: </w:t>
+      </w:r>
+      <w:r>
+        <w:rPr>
+          <w:rFonts w:asciiTheme="majorHAnsi" w:hAnsiTheme="majorHAnsi"/>
+          <w:sz w:val="40"/>
+          <w:szCs w:val="40"/>
+        </w:rPr>
+        <w:t xml:space="preserve">Import and use the loginUser function in </w:t>
+      </w:r>
+      <w:r>
+        <w:rPr>
+          <w:rFonts w:ascii="Bahnschrift" w:hAnsi="Bahnschrift"/>
+          <w:sz w:val="40"/>
+          <w:szCs w:val="40"/>
+        </w:rPr>
+        <w:t>authRoute.js</w:t>
+      </w:r>
+      <w:r>
+        <w:rPr>
+          <w:rFonts w:asciiTheme="majorHAnsi" w:hAnsiTheme="majorHAnsi"/>
+          <w:sz w:val="40"/>
+          <w:szCs w:val="40"/>
+        </w:rPr>
+        <w:br/>
+        <w:t xml:space="preserve">Go to the </w:t>
+      </w:r>
+      <w:r>
+        <w:rPr>
+          <w:rFonts w:ascii="Bahnschrift" w:hAnsi="Bahnschrift"/>
+          <w:sz w:val="40"/>
+          <w:szCs w:val="40"/>
+        </w:rPr>
+        <w:t>routes/authRoute.js</w:t>
+      </w:r>
+      <w:r>
+        <w:rPr>
+          <w:rFonts w:asciiTheme="majorHAnsi" w:hAnsiTheme="majorHAnsi"/>
+          <w:sz w:val="40"/>
+          <w:szCs w:val="40"/>
+        </w:rPr>
+        <w:t xml:space="preserve"> file. Import the </w:t>
+      </w:r>
+      <w:r>
+        <w:rPr>
+          <w:rFonts w:ascii="Bahnschrift" w:hAnsi="Bahnschrift"/>
+          <w:sz w:val="40"/>
+          <w:szCs w:val="40"/>
+        </w:rPr>
+        <w:t xml:space="preserve">loginUser </w:t>
+      </w:r>
+      <w:r>
+        <w:rPr>
+          <w:rFonts w:asciiTheme="majorHAnsi" w:hAnsiTheme="majorHAnsi"/>
+          <w:sz w:val="40"/>
+          <w:szCs w:val="40"/>
+        </w:rPr>
+        <w:t xml:space="preserve">function from </w:t>
+      </w:r>
+      <w:r>
+        <w:rPr>
+          <w:rFonts w:ascii="Bahnschrift" w:hAnsi="Bahnschrift"/>
+          <w:sz w:val="40"/>
+          <w:szCs w:val="40"/>
+        </w:rPr>
+        <w:t>userController.js</w:t>
+      </w:r>
+      <w:r>
+        <w:rPr>
+          <w:rFonts w:asciiTheme="majorHAnsi" w:hAnsiTheme="majorHAnsi"/>
+          <w:sz w:val="40"/>
+          <w:szCs w:val="40"/>
+        </w:rPr>
+        <w:t xml:space="preserve">. Then, create a POST route like </w:t>
+      </w:r>
+      <w:r>
+        <w:rPr>
+          <w:rFonts w:ascii="Bahnschrift" w:hAnsi="Bahnschrift"/>
+          <w:sz w:val="40"/>
+          <w:szCs w:val="40"/>
+        </w:rPr>
+        <w:t>router.post("/login", loginUser)</w:t>
+      </w:r>
+      <w:r>
+        <w:rPr>
+          <w:rFonts w:asciiTheme="majorHAnsi" w:hAnsiTheme="majorHAnsi"/>
+          <w:sz w:val="40"/>
+          <w:szCs w:val="40"/>
+        </w:rPr>
+        <w:t xml:space="preserve"> to handle login requests from the client</w:t>
+      </w:r>
+    </w:p>
+    <w:p>
+      <w:pPr>
+        <w:rPr>
+          <w:rFonts w:asciiTheme="majorHAnsi" w:hAnsiTheme="majorHAnsi"/>
+          <w:sz w:val="40"/>
+          <w:szCs w:val="40"/>
+        </w:rPr>
+      </w:pPr>
+    </w:p>
+    <w:p>
+      <w:pPr>
+        <w:rPr>
+          <w:rFonts w:asciiTheme="majorHAnsi" w:hAnsiTheme="majorHAnsi"/>
+          <w:sz w:val="40"/>
+          <w:szCs w:val="40"/>
+        </w:rPr>
+      </w:pPr>
+    </w:p>
+    <w:p>
+      <w:pPr>
+        <w:rPr>
+          <w:rFonts w:ascii="Bahnschrift" w:hAnsi="Bahnschrift"/>
+          <w:sz w:val="20"/>
+          <w:szCs w:val="20"/>
+        </w:rPr>
+      </w:pPr>
+      <w:r>
+        <w:rPr>
+          <w:rFonts w:ascii="Bahnschrift" w:hAnsi="Bahnschrift"/>
+          <w:sz w:val="20"/>
+          <w:szCs w:val="20"/>
+        </w:rPr>
+        <w:t>Go and configure redux in frontend</w:t>
+      </w:r>
+    </w:p>
+    <w:p>
+      <w:pPr>
+        <w:rPr>
+          <w:rFonts w:asciiTheme="majorHAnsi" w:hAnsiTheme="majorHAnsi"/>
+          <w:sz w:val="40"/>
+          <w:szCs w:val="40"/>
+        </w:rPr>
+      </w:pPr>
+      <w:r>
+        <w:rPr>
+          <w:rFonts w:asciiTheme="majorHAnsi" w:hAnsiTheme="majorHAnsi"/>
+          <w:sz w:val="40"/>
+          <w:szCs w:val="40"/>
+        </w:rPr>
+        <w:t>============Done with Basic Routing for Login============</w:t>
       </w:r>
     </w:p>
     <w:p>
@@ -2193,6 +2626,7 @@
   <w:style w:type="character" w:default="1" w:styleId="DefaultParagraphFont">
     <w:name w:val="Default Paragraph Font"/>
     <w:uiPriority w:val="1"/>
+    <w:semiHidden/>
     <w:unhideWhenUsed/>
   </w:style>
   <w:style w:type="table" w:default="1" w:styleId="TableNormal">

</xml_diff>